<commit_message>
Completed task1, task2, and task3
</commit_message>
<xml_diff>
--- a/gw8.docx
+++ b/gw8.docx
@@ -459,11 +459,74 @@
     </w:p>
     <w:p>
       <w:pPr>
-        <w:rPr>
-          <w:sz w:val="20"/>
-          <w:szCs w:val="20"/>
-        </w:rPr>
-      </w:pPr>
+        <w:ind w:left="720"/>
+        <w:rPr>
+          <w:sz w:val="20"/>
+          <w:szCs w:val="20"/>
+        </w:rPr>
+      </w:pPr>
+      <w:r>
+        <w:rPr>
+          <w:sz w:val="20"/>
+          <w:szCs w:val="20"/>
+        </w:rPr>
+        <w:t xml:space="preserve">When main is called, the output is 48. This </w:t>
+      </w:r>
+      <w:r>
+        <w:rPr>
+          <w:sz w:val="20"/>
+          <w:szCs w:val="20"/>
+        </w:rPr>
+        <w:t xml:space="preserve">Is because </w:t>
+      </w:r>
+      <w:proofErr w:type="spellStart"/>
+      <w:r>
+        <w:rPr>
+          <w:sz w:val="20"/>
+          <w:szCs w:val="20"/>
+        </w:rPr>
+        <w:t>myFunc</w:t>
+      </w:r>
+      <w:proofErr w:type="spellEnd"/>
+      <w:r>
+        <w:rPr>
+          <w:sz w:val="20"/>
+          <w:szCs w:val="20"/>
+        </w:rPr>
+        <w:t xml:space="preserve"> calculates the product of 2 times each element, such that </w:t>
+      </w:r>
+      <w:proofErr w:type="spellStart"/>
+      <w:proofErr w:type="gramStart"/>
+      <w:r>
+        <w:rPr>
+          <w:sz w:val="20"/>
+          <w:szCs w:val="20"/>
+        </w:rPr>
+        <w:t>myFunc</w:t>
+      </w:r>
+      <w:proofErr w:type="spellEnd"/>
+      <w:r>
+        <w:rPr>
+          <w:sz w:val="20"/>
+          <w:szCs w:val="20"/>
+        </w:rPr>
+        <w:t>[</w:t>
+      </w:r>
+      <w:proofErr w:type="gramEnd"/>
+      <w:r>
+        <w:rPr>
+          <w:sz w:val="20"/>
+          <w:szCs w:val="20"/>
+        </w:rPr>
+        <w:t>3,1,2]</w:t>
+      </w:r>
+      <w:r>
+        <w:rPr>
+          <w:sz w:val="20"/>
+          <w:szCs w:val="20"/>
+        </w:rPr>
+        <w:t>=(2*3)*(2*1)*(2*2)=48</w:t>
+      </w:r>
     </w:p>
     <w:p>
       <w:pPr>
@@ -480,6 +543,20 @@
           <w:szCs w:val="20"/>
         </w:rPr>
       </w:pPr>
+      <w:r>
+        <w:rPr>
+          <w:sz w:val="20"/>
+          <w:szCs w:val="20"/>
+        </w:rPr>
+        <w:t>Then, run the above code and verify whether your guess is correct</w:t>
+      </w:r>
+      <w:r>
+        <w:rPr>
+          <w:sz w:val="20"/>
+          <w:szCs w:val="20"/>
+        </w:rPr>
+        <w:t>. Paste a related screenshot below.</w:t>
+      </w:r>
     </w:p>
     <w:p>
       <w:pPr>
@@ -488,6 +565,48 @@
           <w:szCs w:val="20"/>
         </w:rPr>
       </w:pPr>
+      <w:r>
+        <w:rPr>
+          <w:noProof/>
+          <w:sz w:val="20"/>
+          <w:szCs w:val="20"/>
+        </w:rPr>
+        <w:drawing>
+          <wp:inline distT="0" distB="0" distL="0" distR="0" wp14:anchorId="35717616" wp14:editId="373CD664">
+            <wp:extent cx="4133850" cy="835121"/>
+            <wp:effectExtent l="0" t="0" r="0" b="3175"/>
+            <wp:docPr id="1" name="Picture 1" descr="A screenshot of a computer&#10;&#10;Description automatically generated with medium confidence"/>
+            <wp:cNvGraphicFramePr>
+              <a:graphicFrameLocks xmlns:a="http://schemas.openxmlformats.org/drawingml/2006/main" noChangeAspect="1"/>
+            </wp:cNvGraphicFramePr>
+            <a:graphic xmlns:a="http://schemas.openxmlformats.org/drawingml/2006/main">
+              <a:graphicData uri="http://schemas.openxmlformats.org/drawingml/2006/picture">
+                <pic:pic xmlns:pic="http://schemas.openxmlformats.org/drawingml/2006/picture">
+                  <pic:nvPicPr>
+                    <pic:cNvPr id="1" name="Picture 1" descr="A screenshot of a computer&#10;&#10;Description automatically generated with medium confidence"/>
+                    <pic:cNvPicPr/>
+                  </pic:nvPicPr>
+                  <pic:blipFill>
+                    <a:blip r:embed="rId6"/>
+                    <a:stretch>
+                      <a:fillRect/>
+                    </a:stretch>
+                  </pic:blipFill>
+                  <pic:spPr>
+                    <a:xfrm>
+                      <a:off x="0" y="0"/>
+                      <a:ext cx="4143177" cy="837005"/>
+                    </a:xfrm>
+                    <a:prstGeom prst="rect">
+                      <a:avLst/>
+                    </a:prstGeom>
+                  </pic:spPr>
+                </pic:pic>
+              </a:graphicData>
+            </a:graphic>
+          </wp:inline>
+        </w:drawing>
+      </w:r>
     </w:p>
     <w:p>
       <w:pPr>
@@ -496,20 +615,6 @@
           <w:szCs w:val="20"/>
         </w:rPr>
       </w:pPr>
-      <w:r>
-        <w:rPr>
-          <w:sz w:val="20"/>
-          <w:szCs w:val="20"/>
-        </w:rPr>
-        <w:t>Then, run the above code and verify whether your guess is correct</w:t>
-      </w:r>
-      <w:r>
-        <w:rPr>
-          <w:sz w:val="20"/>
-          <w:szCs w:val="20"/>
-        </w:rPr>
-        <w:t>. Paste a related screenshot below.</w:t>
-      </w:r>
     </w:p>
     <w:p>
       <w:pPr>
@@ -518,215 +623,351 @@
           <w:szCs w:val="20"/>
         </w:rPr>
       </w:pPr>
+      <w:r>
+        <w:rPr>
+          <w:b/>
+          <w:sz w:val="20"/>
+          <w:szCs w:val="20"/>
+        </w:rPr>
+        <w:t>Task</w:t>
+      </w:r>
+      <w:r>
+        <w:rPr>
+          <w:b/>
+          <w:sz w:val="20"/>
+          <w:szCs w:val="20"/>
+        </w:rPr>
+        <w:t xml:space="preserve"> </w:t>
+      </w:r>
+      <w:r>
+        <w:rPr>
+          <w:b/>
+          <w:sz w:val="20"/>
+          <w:szCs w:val="20"/>
+        </w:rPr>
+        <w:t>2</w:t>
+      </w:r>
+      <w:r>
+        <w:rPr>
+          <w:sz w:val="20"/>
+          <w:szCs w:val="20"/>
+        </w:rPr>
+        <w:t>:</w:t>
+      </w:r>
+      <w:r>
+        <w:rPr>
+          <w:sz w:val="20"/>
+          <w:szCs w:val="20"/>
+        </w:rPr>
+        <w:t xml:space="preserve"> </w:t>
+      </w:r>
+      <w:r>
+        <w:rPr>
+          <w:sz w:val="20"/>
+          <w:szCs w:val="20"/>
+        </w:rPr>
+        <w:t>(4</w:t>
+      </w:r>
+      <w:r>
+        <w:rPr>
+          <w:sz w:val="20"/>
+          <w:szCs w:val="20"/>
+        </w:rPr>
+        <w:t xml:space="preserve"> points) </w:t>
+      </w:r>
+      <w:r>
+        <w:rPr>
+          <w:sz w:val="20"/>
+          <w:szCs w:val="20"/>
+        </w:rPr>
+        <w:t xml:space="preserve">Write </w:t>
+      </w:r>
+      <w:r>
+        <w:rPr>
+          <w:sz w:val="20"/>
+          <w:szCs w:val="20"/>
+        </w:rPr>
+        <w:t xml:space="preserve">a Haskell function </w:t>
+      </w:r>
+      <w:r>
+        <w:rPr>
+          <w:i/>
+          <w:sz w:val="20"/>
+          <w:szCs w:val="20"/>
+        </w:rPr>
+        <w:t>foo</w:t>
+      </w:r>
+      <w:r>
+        <w:rPr>
+          <w:sz w:val="20"/>
+          <w:szCs w:val="20"/>
+        </w:rPr>
+        <w:t xml:space="preserve"> which</w:t>
+      </w:r>
+      <w:r>
+        <w:rPr>
+          <w:sz w:val="20"/>
+          <w:szCs w:val="20"/>
+        </w:rPr>
+        <w:t xml:space="preserve"> </w:t>
+      </w:r>
+      <w:r>
+        <w:rPr>
+          <w:sz w:val="20"/>
+          <w:szCs w:val="20"/>
+        </w:rPr>
+        <w:t xml:space="preserve">takes a list </w:t>
+      </w:r>
+      <w:r>
+        <w:rPr>
+          <w:sz w:val="20"/>
+          <w:szCs w:val="20"/>
+        </w:rPr>
+        <w:t xml:space="preserve">of </w:t>
+      </w:r>
+      <w:r>
+        <w:rPr>
+          <w:sz w:val="20"/>
+          <w:szCs w:val="20"/>
+        </w:rPr>
+        <w:t>character</w:t>
+      </w:r>
+      <w:r>
+        <w:rPr>
+          <w:sz w:val="20"/>
+          <w:szCs w:val="20"/>
+        </w:rPr>
+        <w:t xml:space="preserve">s </w:t>
+      </w:r>
+      <w:r>
+        <w:rPr>
+          <w:sz w:val="20"/>
+          <w:szCs w:val="20"/>
+        </w:rPr>
+        <w:t>(</w:t>
+      </w:r>
+      <w:r>
+        <w:rPr>
+          <w:color w:val="0000FF"/>
+          <w:sz w:val="20"/>
+          <w:szCs w:val="20"/>
+        </w:rPr>
+        <w:t>Char</w:t>
+      </w:r>
+      <w:r>
+        <w:rPr>
+          <w:sz w:val="20"/>
+          <w:szCs w:val="20"/>
+        </w:rPr>
+        <w:t>) and returns the number of character</w:t>
+      </w:r>
+      <w:r>
+        <w:rPr>
+          <w:sz w:val="20"/>
+          <w:szCs w:val="20"/>
+        </w:rPr>
+        <w:t>s present in the list</w:t>
+      </w:r>
+      <w:r>
+        <w:rPr>
+          <w:sz w:val="20"/>
+          <w:szCs w:val="20"/>
+        </w:rPr>
+        <w:t xml:space="preserve">. If the list is empty </w:t>
+      </w:r>
+      <w:r>
+        <w:rPr>
+          <w:i/>
+          <w:sz w:val="20"/>
+          <w:szCs w:val="20"/>
+        </w:rPr>
+        <w:t>foo</w:t>
+      </w:r>
+      <w:r>
+        <w:rPr>
+          <w:sz w:val="20"/>
+          <w:szCs w:val="20"/>
+        </w:rPr>
+        <w:t xml:space="preserve"> returns</w:t>
+      </w:r>
+      <w:r>
+        <w:rPr>
+          <w:sz w:val="20"/>
+          <w:szCs w:val="20"/>
+        </w:rPr>
+        <w:t xml:space="preserve"> zero</w:t>
+      </w:r>
+      <w:r>
+        <w:rPr>
+          <w:sz w:val="20"/>
+          <w:szCs w:val="20"/>
+        </w:rPr>
+        <w:t>.</w:t>
+      </w:r>
     </w:p>
     <w:p>
       <w:pPr>
-        <w:rPr>
-          <w:sz w:val="20"/>
-          <w:szCs w:val="20"/>
-        </w:rPr>
-      </w:pPr>
+        <w:shd w:val="clear" w:color="auto" w:fill="1E1E1E"/>
+        <w:spacing w:line="285" w:lineRule="atLeast"/>
+        <w:rPr>
+          <w:rFonts w:ascii="Consolas" w:eastAsia="Times New Roman" w:hAnsi="Consolas" w:cs="Times New Roman"/>
+          <w:noProof/>
+          <w:color w:val="D4D4D4"/>
+          <w:sz w:val="21"/>
+          <w:szCs w:val="21"/>
+        </w:rPr>
+      </w:pPr>
+      <w:r>
+        <w:rPr>
+          <w:rFonts w:ascii="Consolas" w:eastAsia="Times New Roman" w:hAnsi="Consolas" w:cs="Times New Roman"/>
+          <w:noProof/>
+          <w:color w:val="DCDCAA"/>
+          <w:sz w:val="21"/>
+          <w:szCs w:val="21"/>
+        </w:rPr>
+        <w:t>foo</w:t>
+      </w:r>
+      <w:r>
+        <w:rPr>
+          <w:rFonts w:ascii="Consolas" w:eastAsia="Times New Roman" w:hAnsi="Consolas" w:cs="Times New Roman"/>
+          <w:noProof/>
+          <w:color w:val="D4D4D4"/>
+          <w:sz w:val="21"/>
+          <w:szCs w:val="21"/>
+        </w:rPr>
+        <w:t xml:space="preserve"> :: [</w:t>
+      </w:r>
+      <w:r>
+        <w:rPr>
+          <w:rFonts w:ascii="Consolas" w:eastAsia="Times New Roman" w:hAnsi="Consolas" w:cs="Times New Roman"/>
+          <w:noProof/>
+          <w:color w:val="569CD6"/>
+          <w:sz w:val="21"/>
+          <w:szCs w:val="21"/>
+        </w:rPr>
+        <w:t>Char</w:t>
+      </w:r>
+      <w:r>
+        <w:rPr>
+          <w:rFonts w:ascii="Consolas" w:eastAsia="Times New Roman" w:hAnsi="Consolas" w:cs="Times New Roman"/>
+          <w:noProof/>
+          <w:color w:val="D4D4D4"/>
+          <w:sz w:val="21"/>
+          <w:szCs w:val="21"/>
+        </w:rPr>
+        <w:t xml:space="preserve">] -&gt; </w:t>
+      </w:r>
+      <w:r>
+        <w:rPr>
+          <w:rFonts w:ascii="Consolas" w:eastAsia="Times New Roman" w:hAnsi="Consolas" w:cs="Times New Roman"/>
+          <w:noProof/>
+          <w:color w:val="569CD6"/>
+          <w:sz w:val="21"/>
+          <w:szCs w:val="21"/>
+        </w:rPr>
+        <w:t>Int</w:t>
+      </w:r>
     </w:p>
     <w:p>
       <w:pPr>
-        <w:rPr>
-          <w:sz w:val="20"/>
-          <w:szCs w:val="20"/>
-        </w:rPr>
-      </w:pPr>
-      <w:r>
-        <w:rPr>
-          <w:b/>
-          <w:sz w:val="20"/>
-          <w:szCs w:val="20"/>
-        </w:rPr>
-        <w:t>Task</w:t>
-      </w:r>
-      <w:r>
-        <w:rPr>
-          <w:b/>
-          <w:sz w:val="20"/>
-          <w:szCs w:val="20"/>
-        </w:rPr>
-        <w:t xml:space="preserve"> </w:t>
-      </w:r>
-      <w:r>
-        <w:rPr>
-          <w:b/>
-          <w:sz w:val="20"/>
-          <w:szCs w:val="20"/>
-        </w:rPr>
-        <w:t>2</w:t>
-      </w:r>
-      <w:r>
-        <w:rPr>
-          <w:sz w:val="20"/>
-          <w:szCs w:val="20"/>
-        </w:rPr>
-        <w:t>:</w:t>
-      </w:r>
-      <w:r>
-        <w:rPr>
-          <w:sz w:val="20"/>
-          <w:szCs w:val="20"/>
-        </w:rPr>
-        <w:t xml:space="preserve"> </w:t>
-      </w:r>
-      <w:r>
-        <w:rPr>
-          <w:sz w:val="20"/>
-          <w:szCs w:val="20"/>
-        </w:rPr>
-        <w:t>(4</w:t>
-      </w:r>
-      <w:r>
-        <w:rPr>
-          <w:sz w:val="20"/>
-          <w:szCs w:val="20"/>
-        </w:rPr>
-        <w:t xml:space="preserve"> points) </w:t>
-      </w:r>
-      <w:r>
-        <w:rPr>
-          <w:sz w:val="20"/>
-          <w:szCs w:val="20"/>
-        </w:rPr>
-        <w:t xml:space="preserve">Write </w:t>
-      </w:r>
-      <w:r>
-        <w:rPr>
-          <w:sz w:val="20"/>
-          <w:szCs w:val="20"/>
-        </w:rPr>
-        <w:t xml:space="preserve">a Haskell function </w:t>
-      </w:r>
-      <w:r>
-        <w:rPr>
-          <w:i/>
-          <w:sz w:val="20"/>
-          <w:szCs w:val="20"/>
-        </w:rPr>
-        <w:t>foo</w:t>
-      </w:r>
-      <w:r>
-        <w:rPr>
-          <w:sz w:val="20"/>
-          <w:szCs w:val="20"/>
-        </w:rPr>
-        <w:t xml:space="preserve"> which</w:t>
-      </w:r>
-      <w:r>
-        <w:rPr>
-          <w:sz w:val="20"/>
-          <w:szCs w:val="20"/>
-        </w:rPr>
-        <w:t xml:space="preserve"> </w:t>
-      </w:r>
-      <w:r>
-        <w:rPr>
-          <w:sz w:val="20"/>
-          <w:szCs w:val="20"/>
-        </w:rPr>
-        <w:t xml:space="preserve">takes a list </w:t>
-      </w:r>
-      <w:r>
-        <w:rPr>
-          <w:sz w:val="20"/>
-          <w:szCs w:val="20"/>
-        </w:rPr>
-        <w:t xml:space="preserve">of </w:t>
-      </w:r>
-      <w:r>
-        <w:rPr>
-          <w:sz w:val="20"/>
-          <w:szCs w:val="20"/>
-        </w:rPr>
-        <w:t>character</w:t>
-      </w:r>
-      <w:r>
-        <w:rPr>
-          <w:sz w:val="20"/>
-          <w:szCs w:val="20"/>
-        </w:rPr>
-        <w:t xml:space="preserve">s </w:t>
-      </w:r>
-      <w:r>
-        <w:rPr>
-          <w:sz w:val="20"/>
-          <w:szCs w:val="20"/>
-        </w:rPr>
-        <w:t>(</w:t>
-      </w:r>
-      <w:r>
-        <w:rPr>
-          <w:color w:val="0000FF"/>
-          <w:sz w:val="20"/>
-          <w:szCs w:val="20"/>
-        </w:rPr>
-        <w:t>Char</w:t>
-      </w:r>
-      <w:r>
-        <w:rPr>
-          <w:sz w:val="20"/>
-          <w:szCs w:val="20"/>
-        </w:rPr>
-        <w:t>) and returns the number of character</w:t>
-      </w:r>
-      <w:r>
-        <w:rPr>
-          <w:sz w:val="20"/>
-          <w:szCs w:val="20"/>
-        </w:rPr>
-        <w:t>s present in the list</w:t>
-      </w:r>
-      <w:r>
-        <w:rPr>
-          <w:sz w:val="20"/>
-          <w:szCs w:val="20"/>
-        </w:rPr>
-        <w:t xml:space="preserve">. If the list is empty </w:t>
-      </w:r>
-      <w:r>
-        <w:rPr>
-          <w:i/>
-          <w:sz w:val="20"/>
-          <w:szCs w:val="20"/>
-        </w:rPr>
-        <w:t>foo</w:t>
-      </w:r>
-      <w:r>
-        <w:rPr>
-          <w:sz w:val="20"/>
-          <w:szCs w:val="20"/>
-        </w:rPr>
-        <w:t xml:space="preserve"> returns</w:t>
-      </w:r>
-      <w:r>
-        <w:rPr>
-          <w:sz w:val="20"/>
-          <w:szCs w:val="20"/>
-        </w:rPr>
-        <w:t xml:space="preserve"> zero</w:t>
-      </w:r>
-      <w:r>
-        <w:rPr>
-          <w:sz w:val="20"/>
-          <w:szCs w:val="20"/>
-        </w:rPr>
-        <w:t>.</w:t>
+        <w:shd w:val="clear" w:color="auto" w:fill="1E1E1E"/>
+        <w:spacing w:line="285" w:lineRule="atLeast"/>
+        <w:rPr>
+          <w:rFonts w:ascii="Consolas" w:eastAsia="Times New Roman" w:hAnsi="Consolas" w:cs="Times New Roman"/>
+          <w:noProof/>
+          <w:color w:val="D4D4D4"/>
+          <w:sz w:val="21"/>
+          <w:szCs w:val="21"/>
+        </w:rPr>
+      </w:pPr>
+      <w:r>
+        <w:rPr>
+          <w:rFonts w:ascii="Consolas" w:eastAsia="Times New Roman" w:hAnsi="Consolas" w:cs="Times New Roman"/>
+          <w:noProof/>
+          <w:color w:val="D4D4D4"/>
+          <w:sz w:val="21"/>
+          <w:szCs w:val="21"/>
+        </w:rPr>
+        <w:t xml:space="preserve">foo </w:t>
+      </w:r>
+      <w:r>
+        <w:rPr>
+          <w:rFonts w:ascii="Consolas" w:eastAsia="Times New Roman" w:hAnsi="Consolas" w:cs="Times New Roman"/>
+          <w:noProof/>
+          <w:color w:val="569CD6"/>
+          <w:sz w:val="21"/>
+          <w:szCs w:val="21"/>
+        </w:rPr>
+        <w:t>[]</w:t>
+      </w:r>
+      <w:r>
+        <w:rPr>
+          <w:rFonts w:ascii="Consolas" w:eastAsia="Times New Roman" w:hAnsi="Consolas" w:cs="Times New Roman"/>
+          <w:noProof/>
+          <w:color w:val="D4D4D4"/>
+          <w:sz w:val="21"/>
+          <w:szCs w:val="21"/>
+        </w:rPr>
+        <w:t xml:space="preserve"> = </w:t>
+      </w:r>
+      <w:r>
+        <w:rPr>
+          <w:rFonts w:ascii="Consolas" w:eastAsia="Times New Roman" w:hAnsi="Consolas" w:cs="Times New Roman"/>
+          <w:noProof/>
+          <w:color w:val="B5CEA8"/>
+          <w:sz w:val="21"/>
+          <w:szCs w:val="21"/>
+        </w:rPr>
+        <w:t>0</w:t>
       </w:r>
     </w:p>
     <w:p>
       <w:pPr>
-        <w:rPr>
-          <w:sz w:val="20"/>
-          <w:szCs w:val="20"/>
-        </w:rPr>
-      </w:pPr>
+        <w:shd w:val="clear" w:color="auto" w:fill="1E1E1E"/>
+        <w:spacing w:line="285" w:lineRule="atLeast"/>
+        <w:rPr>
+          <w:rFonts w:ascii="Consolas" w:eastAsia="Times New Roman" w:hAnsi="Consolas" w:cs="Times New Roman"/>
+          <w:noProof/>
+          <w:color w:val="D4D4D4"/>
+          <w:sz w:val="21"/>
+          <w:szCs w:val="21"/>
+        </w:rPr>
+      </w:pPr>
+      <w:r>
+        <w:rPr>
+          <w:rFonts w:ascii="Consolas" w:eastAsia="Times New Roman" w:hAnsi="Consolas" w:cs="Times New Roman"/>
+          <w:noProof/>
+          <w:color w:val="D4D4D4"/>
+          <w:sz w:val="21"/>
+          <w:szCs w:val="21"/>
+        </w:rPr>
+        <w:t xml:space="preserve">foo (h:t) = </w:t>
+      </w:r>
+      <w:r>
+        <w:rPr>
+          <w:rFonts w:ascii="Consolas" w:eastAsia="Times New Roman" w:hAnsi="Consolas" w:cs="Times New Roman"/>
+          <w:noProof/>
+          <w:color w:val="B5CEA8"/>
+          <w:sz w:val="21"/>
+          <w:szCs w:val="21"/>
+        </w:rPr>
+        <w:t>1</w:t>
+      </w:r>
+      <w:r>
+        <w:rPr>
+          <w:rFonts w:ascii="Consolas" w:eastAsia="Times New Roman" w:hAnsi="Consolas" w:cs="Times New Roman"/>
+          <w:noProof/>
+          <w:color w:val="D4D4D4"/>
+          <w:sz w:val="21"/>
+          <w:szCs w:val="21"/>
+        </w:rPr>
+        <w:t xml:space="preserve"> + foo t</w:t>
+      </w:r>
     </w:p>
     <w:p>
       <w:pPr>
         <w:rPr>
+          <w:b/>
           <w:sz w:val="20"/>
           <w:szCs w:val="20"/>
         </w:rPr>
@@ -739,34 +980,238 @@
           <w:szCs w:val="20"/>
         </w:rPr>
       </w:pPr>
+      <w:r>
+        <w:rPr>
+          <w:b/>
+          <w:sz w:val="20"/>
+          <w:szCs w:val="20"/>
+        </w:rPr>
+        <w:t>Task</w:t>
+      </w:r>
+      <w:r>
+        <w:rPr>
+          <w:b/>
+          <w:sz w:val="20"/>
+          <w:szCs w:val="20"/>
+        </w:rPr>
+        <w:t xml:space="preserve"> </w:t>
+      </w:r>
+      <w:r>
+        <w:rPr>
+          <w:b/>
+          <w:sz w:val="20"/>
+          <w:szCs w:val="20"/>
+        </w:rPr>
+        <w:t>3</w:t>
+      </w:r>
+      <w:r>
+        <w:rPr>
+          <w:sz w:val="20"/>
+          <w:szCs w:val="20"/>
+        </w:rPr>
+        <w:t>:</w:t>
+      </w:r>
+      <w:r>
+        <w:rPr>
+          <w:sz w:val="20"/>
+          <w:szCs w:val="20"/>
+        </w:rPr>
+        <w:t xml:space="preserve"> (3</w:t>
+      </w:r>
+      <w:r>
+        <w:rPr>
+          <w:sz w:val="20"/>
+          <w:szCs w:val="20"/>
+        </w:rPr>
+        <w:t xml:space="preserve"> points) Run the following snippet of code</w:t>
+      </w:r>
+      <w:r>
+        <w:rPr>
+          <w:sz w:val="20"/>
+          <w:szCs w:val="20"/>
+        </w:rPr>
+        <w:t>,</w:t>
+      </w:r>
+      <w:r>
+        <w:rPr>
+          <w:sz w:val="20"/>
+          <w:szCs w:val="20"/>
+        </w:rPr>
+        <w:t xml:space="preserve"> which uses </w:t>
+      </w:r>
+      <w:r>
+        <w:rPr>
+          <w:sz w:val="20"/>
+          <w:szCs w:val="20"/>
+        </w:rPr>
+        <w:t xml:space="preserve">the </w:t>
+      </w:r>
+      <w:r>
+        <w:rPr>
+          <w:i/>
+          <w:color w:val="0000FF"/>
+          <w:sz w:val="20"/>
+          <w:szCs w:val="20"/>
+        </w:rPr>
+        <w:t>list comprehension</w:t>
+      </w:r>
+      <w:r>
+        <w:rPr>
+          <w:sz w:val="20"/>
+          <w:szCs w:val="20"/>
+        </w:rPr>
+        <w:t xml:space="preserve"> technique to build a list</w:t>
+      </w:r>
+      <w:r>
+        <w:rPr>
+          <w:sz w:val="20"/>
+          <w:szCs w:val="20"/>
+        </w:rPr>
+        <w:t>.</w:t>
+      </w:r>
+      <w:r>
+        <w:rPr>
+          <w:sz w:val="20"/>
+          <w:szCs w:val="20"/>
+        </w:rPr>
+        <w:t xml:space="preserve"> </w:t>
+      </w:r>
     </w:p>
     <w:p>
       <w:pPr>
-        <w:rPr>
-          <w:rFonts w:ascii="Menlo Regular" w:hAnsi="Menlo Regular" w:cs="Menlo Regular"/>
-          <w:color w:val="000000"/>
-          <w:sz w:val="22"/>
-          <w:szCs w:val="22"/>
-        </w:rPr>
-      </w:pPr>
+        <w:ind w:left="720"/>
+        <w:rPr>
+          <w:i/>
+          <w:sz w:val="20"/>
+          <w:szCs w:val="20"/>
+        </w:rPr>
+      </w:pPr>
+      <w:r>
+        <w:rPr>
+          <w:i/>
+          <w:sz w:val="20"/>
+          <w:szCs w:val="20"/>
+        </w:rPr>
+        <w:t>players = [</w:t>
+      </w:r>
+      <w:r>
+        <w:rPr>
+          <w:i/>
+          <w:sz w:val="20"/>
+          <w:szCs w:val="20"/>
+        </w:rPr>
+        <w:t>"</w:t>
+      </w:r>
+      <w:proofErr w:type="spellStart"/>
+      <w:r>
+        <w:rPr>
+          <w:i/>
+          <w:sz w:val="20"/>
+          <w:szCs w:val="20"/>
+        </w:rPr>
+        <w:t>x",</w:t>
+      </w:r>
+      <w:r>
+        <w:rPr>
+          <w:i/>
+          <w:sz w:val="20"/>
+          <w:szCs w:val="20"/>
+        </w:rPr>
+        <w:t>"</w:t>
+      </w:r>
+      <w:r>
+        <w:rPr>
+          <w:i/>
+          <w:sz w:val="20"/>
+          <w:szCs w:val="20"/>
+        </w:rPr>
+        <w:t>y</w:t>
+      </w:r>
+      <w:proofErr w:type="spellEnd"/>
+      <w:r>
+        <w:rPr>
+          <w:i/>
+          <w:sz w:val="20"/>
+          <w:szCs w:val="20"/>
+        </w:rPr>
+        <w:t>"</w:t>
+      </w:r>
+      <w:r>
+        <w:rPr>
+          <w:i/>
+          <w:sz w:val="20"/>
+          <w:szCs w:val="20"/>
+        </w:rPr>
+        <w:t xml:space="preserve">, </w:t>
+      </w:r>
+      <w:r>
+        <w:rPr>
+          <w:i/>
+          <w:sz w:val="20"/>
+          <w:szCs w:val="20"/>
+        </w:rPr>
+        <w:t>"</w:t>
+      </w:r>
+      <w:r>
+        <w:rPr>
+          <w:i/>
+          <w:sz w:val="20"/>
+          <w:szCs w:val="20"/>
+        </w:rPr>
+        <w:t>z</w:t>
+      </w:r>
+      <w:r>
+        <w:rPr>
+          <w:i/>
+          <w:sz w:val="20"/>
+          <w:szCs w:val="20"/>
+        </w:rPr>
+        <w:t>"]</w:t>
+      </w:r>
     </w:p>
     <w:p>
       <w:pPr>
-        <w:rPr>
-          <w:b/>
-          <w:sz w:val="20"/>
-          <w:szCs w:val="20"/>
-        </w:rPr>
-      </w:pPr>
+        <w:ind w:left="720"/>
+        <w:rPr>
+          <w:i/>
+          <w:sz w:val="20"/>
+          <w:szCs w:val="20"/>
+        </w:rPr>
+      </w:pPr>
+      <w:r>
+        <w:rPr>
+          <w:i/>
+          <w:sz w:val="20"/>
+          <w:szCs w:val="20"/>
+        </w:rPr>
+        <w:t>matches = [(m, n) | m &lt;- players, n &lt;- players, m &lt; n</w:t>
+      </w:r>
+      <w:r>
+        <w:rPr>
+          <w:i/>
+          <w:sz w:val="20"/>
+          <w:szCs w:val="20"/>
+        </w:rPr>
+        <w:t>]</w:t>
+      </w:r>
     </w:p>
     <w:p>
       <w:pPr>
-        <w:rPr>
-          <w:b/>
-          <w:sz w:val="20"/>
-          <w:szCs w:val="20"/>
-        </w:rPr>
-      </w:pPr>
+        <w:ind w:left="720"/>
+        <w:rPr>
+          <w:i/>
+          <w:sz w:val="20"/>
+          <w:szCs w:val="20"/>
+        </w:rPr>
+      </w:pPr>
+      <w:r>
+        <w:rPr>
+          <w:i/>
+          <w:sz w:val="20"/>
+          <w:szCs w:val="20"/>
+        </w:rPr>
+        <w:t>main = print(matches)</w:t>
+      </w:r>
     </w:p>
     <w:p>
       <w:pPr>
@@ -775,220 +1220,51 @@
           <w:szCs w:val="20"/>
         </w:rPr>
       </w:pPr>
-      <w:r>
-        <w:rPr>
-          <w:b/>
-          <w:sz w:val="20"/>
-          <w:szCs w:val="20"/>
-        </w:rPr>
-        <w:t>Task</w:t>
-      </w:r>
-      <w:r>
-        <w:rPr>
-          <w:b/>
-          <w:sz w:val="20"/>
-          <w:szCs w:val="20"/>
-        </w:rPr>
-        <w:t xml:space="preserve"> </w:t>
-      </w:r>
-      <w:r>
-        <w:rPr>
-          <w:b/>
-          <w:sz w:val="20"/>
-          <w:szCs w:val="20"/>
-        </w:rPr>
-        <w:t>3</w:t>
-      </w:r>
-      <w:r>
-        <w:rPr>
-          <w:sz w:val="20"/>
-          <w:szCs w:val="20"/>
-        </w:rPr>
-        <w:t>:</w:t>
-      </w:r>
-      <w:r>
-        <w:rPr>
-          <w:sz w:val="20"/>
-          <w:szCs w:val="20"/>
-        </w:rPr>
-        <w:t xml:space="preserve"> (3</w:t>
-      </w:r>
-      <w:r>
-        <w:rPr>
-          <w:sz w:val="20"/>
-          <w:szCs w:val="20"/>
-        </w:rPr>
-        <w:t xml:space="preserve"> points) Run the following snippet of code</w:t>
-      </w:r>
-      <w:r>
-        <w:rPr>
-          <w:sz w:val="20"/>
-          <w:szCs w:val="20"/>
-        </w:rPr>
-        <w:t>,</w:t>
-      </w:r>
-      <w:r>
-        <w:rPr>
-          <w:sz w:val="20"/>
-          <w:szCs w:val="20"/>
-        </w:rPr>
-        <w:t xml:space="preserve"> which uses </w:t>
-      </w:r>
-      <w:r>
-        <w:rPr>
-          <w:sz w:val="20"/>
-          <w:szCs w:val="20"/>
-        </w:rPr>
-        <w:t xml:space="preserve">the </w:t>
-      </w:r>
-      <w:r>
-        <w:rPr>
-          <w:i/>
-          <w:color w:val="0000FF"/>
-          <w:sz w:val="20"/>
-          <w:szCs w:val="20"/>
-        </w:rPr>
-        <w:t>list comprehension</w:t>
-      </w:r>
-      <w:r>
-        <w:rPr>
-          <w:sz w:val="20"/>
-          <w:szCs w:val="20"/>
-        </w:rPr>
-        <w:t xml:space="preserve"> technique to build a list</w:t>
-      </w:r>
-      <w:r>
-        <w:rPr>
-          <w:sz w:val="20"/>
-          <w:szCs w:val="20"/>
-        </w:rPr>
-        <w:t>.</w:t>
-      </w:r>
-      <w:r>
-        <w:rPr>
-          <w:sz w:val="20"/>
-          <w:szCs w:val="20"/>
-        </w:rPr>
-        <w:t xml:space="preserve"> </w:t>
-      </w:r>
     </w:p>
     <w:p>
       <w:pPr>
-        <w:ind w:left="720"/>
+        <w:rPr>
+          <w:sz w:val="20"/>
+          <w:szCs w:val="20"/>
+        </w:rPr>
+      </w:pPr>
+      <w:r>
+        <w:rPr>
+          <w:sz w:val="20"/>
+          <w:szCs w:val="20"/>
+        </w:rPr>
+        <w:t>Add one line of code to p</w:t>
+      </w:r>
+      <w:r>
+        <w:rPr>
+          <w:sz w:val="20"/>
+          <w:szCs w:val="20"/>
+        </w:rPr>
+        <w:t xml:space="preserve">rint the content of list </w:t>
+      </w:r>
+      <w:r>
         <w:rPr>
           <w:i/>
           <w:sz w:val="20"/>
           <w:szCs w:val="20"/>
         </w:rPr>
-      </w:pPr>
-      <w:r>
-        <w:rPr>
-          <w:i/>
-          <w:sz w:val="20"/>
-          <w:szCs w:val="20"/>
-        </w:rPr>
-        <w:t>players = [</w:t>
-      </w:r>
-      <w:r>
-        <w:rPr>
-          <w:i/>
-          <w:sz w:val="20"/>
-          <w:szCs w:val="20"/>
-        </w:rPr>
-        <w:t>"</w:t>
-      </w:r>
-      <w:proofErr w:type="spellStart"/>
-      <w:r>
-        <w:rPr>
-          <w:i/>
-          <w:sz w:val="20"/>
-          <w:szCs w:val="20"/>
-        </w:rPr>
-        <w:t>x",</w:t>
-      </w:r>
-      <w:r>
-        <w:rPr>
-          <w:i/>
-          <w:sz w:val="20"/>
-          <w:szCs w:val="20"/>
-        </w:rPr>
-        <w:t>"</w:t>
-      </w:r>
-      <w:r>
-        <w:rPr>
-          <w:i/>
-          <w:sz w:val="20"/>
-          <w:szCs w:val="20"/>
-        </w:rPr>
-        <w:t>y</w:t>
-      </w:r>
-      <w:proofErr w:type="spellEnd"/>
-      <w:r>
-        <w:rPr>
-          <w:i/>
-          <w:sz w:val="20"/>
-          <w:szCs w:val="20"/>
-        </w:rPr>
-        <w:t>"</w:t>
-      </w:r>
-      <w:r>
-        <w:rPr>
-          <w:i/>
-          <w:sz w:val="20"/>
-          <w:szCs w:val="20"/>
-        </w:rPr>
-        <w:t xml:space="preserve">, </w:t>
-      </w:r>
-      <w:r>
-        <w:rPr>
-          <w:i/>
-          <w:sz w:val="20"/>
-          <w:szCs w:val="20"/>
-        </w:rPr>
-        <w:t>"</w:t>
-      </w:r>
-      <w:r>
-        <w:rPr>
-          <w:i/>
-          <w:sz w:val="20"/>
-          <w:szCs w:val="20"/>
-        </w:rPr>
-        <w:t>z</w:t>
-      </w:r>
-      <w:r>
-        <w:rPr>
-          <w:i/>
-          <w:sz w:val="20"/>
-          <w:szCs w:val="20"/>
-        </w:rPr>
-        <w:t>"]</w:t>
+        <w:t>matches</w:t>
+      </w:r>
+      <w:r>
+        <w:rPr>
+          <w:sz w:val="20"/>
+          <w:szCs w:val="20"/>
+        </w:rPr>
+        <w:t>.</w:t>
       </w:r>
     </w:p>
     <w:p>
       <w:pPr>
-        <w:ind w:left="720"/>
-        <w:rPr>
-          <w:i/>
-          <w:sz w:val="20"/>
-          <w:szCs w:val="20"/>
-        </w:rPr>
-      </w:pPr>
-      <w:r>
-        <w:rPr>
-          <w:i/>
-          <w:sz w:val="20"/>
-          <w:szCs w:val="20"/>
-        </w:rPr>
-        <w:t>matches = [(m, n) | m &lt;- players, n &lt;- players, m &lt; n</w:t>
-      </w:r>
-      <w:r>
-        <w:rPr>
-          <w:i/>
-          <w:sz w:val="20"/>
-          <w:szCs w:val="20"/>
-        </w:rPr>
-        <w:t>]</w:t>
-      </w:r>
+        <w:rPr>
+          <w:sz w:val="20"/>
+          <w:szCs w:val="20"/>
+        </w:rPr>
+      </w:pPr>
     </w:p>
     <w:p>
       <w:pPr>
@@ -997,122 +1273,221 @@
           <w:szCs w:val="20"/>
         </w:rPr>
       </w:pPr>
+      <w:r>
+        <w:rPr>
+          <w:sz w:val="20"/>
+          <w:szCs w:val="20"/>
+        </w:rPr>
+        <w:t xml:space="preserve">Now write </w:t>
+      </w:r>
+      <w:r>
+        <w:rPr>
+          <w:sz w:val="20"/>
+          <w:szCs w:val="20"/>
+        </w:rPr>
+        <w:t xml:space="preserve">a new piece of </w:t>
+      </w:r>
+      <w:r>
+        <w:rPr>
+          <w:sz w:val="20"/>
+          <w:szCs w:val="20"/>
+        </w:rPr>
+        <w:t xml:space="preserve">code to generate all </w:t>
+      </w:r>
+      <w:r>
+        <w:rPr>
+          <w:color w:val="0000FF"/>
+          <w:sz w:val="20"/>
+          <w:szCs w:val="20"/>
+        </w:rPr>
+        <w:t>permutations</w:t>
+      </w:r>
+      <w:r>
+        <w:rPr>
+          <w:sz w:val="20"/>
+          <w:szCs w:val="20"/>
+        </w:rPr>
+        <w:t xml:space="preserve"> of letters </w:t>
+      </w:r>
+      <w:r>
+        <w:rPr>
+          <w:sz w:val="20"/>
+          <w:szCs w:val="20"/>
+        </w:rPr>
+        <w:t>a, b</w:t>
+      </w:r>
+      <w:r>
+        <w:rPr>
+          <w:sz w:val="20"/>
+          <w:szCs w:val="20"/>
+        </w:rPr>
+        <w:t xml:space="preserve">, and </w:t>
+      </w:r>
+      <w:r>
+        <w:rPr>
+          <w:sz w:val="20"/>
+          <w:szCs w:val="20"/>
+        </w:rPr>
+        <w:t>c</w:t>
+      </w:r>
+      <w:r>
+        <w:rPr>
+          <w:sz w:val="20"/>
+          <w:szCs w:val="20"/>
+        </w:rPr>
+        <w:t>.</w:t>
+      </w:r>
     </w:p>
     <w:p>
       <w:pPr>
-        <w:rPr>
-          <w:sz w:val="20"/>
-          <w:szCs w:val="20"/>
-        </w:rPr>
-      </w:pPr>
-      <w:r>
-        <w:rPr>
-          <w:sz w:val="20"/>
-          <w:szCs w:val="20"/>
-        </w:rPr>
-        <w:t>Add one line of code to p</w:t>
-      </w:r>
-      <w:r>
-        <w:rPr>
-          <w:sz w:val="20"/>
-          <w:szCs w:val="20"/>
-        </w:rPr>
-        <w:t xml:space="preserve">rint the content of list </w:t>
-      </w:r>
-      <w:r>
-        <w:rPr>
-          <w:i/>
-          <w:sz w:val="20"/>
-          <w:szCs w:val="20"/>
-        </w:rPr>
-        <w:t>matches</w:t>
-      </w:r>
-      <w:r>
-        <w:rPr>
-          <w:sz w:val="20"/>
-          <w:szCs w:val="20"/>
-        </w:rPr>
-        <w:t>.</w:t>
+        <w:shd w:val="clear" w:color="auto" w:fill="1E1E1E"/>
+        <w:spacing w:line="285" w:lineRule="atLeast"/>
+        <w:rPr>
+          <w:rFonts w:ascii="Consolas" w:eastAsia="Times New Roman" w:hAnsi="Consolas" w:cs="Times New Roman"/>
+          <w:noProof/>
+          <w:color w:val="D4D4D4"/>
+          <w:sz w:val="21"/>
+          <w:szCs w:val="21"/>
+        </w:rPr>
+      </w:pPr>
+      <w:r>
+        <w:rPr>
+          <w:rFonts w:ascii="Consolas" w:eastAsia="Times New Roman" w:hAnsi="Consolas" w:cs="Times New Roman"/>
+          <w:noProof/>
+          <w:color w:val="D4D4D4"/>
+          <w:sz w:val="21"/>
+          <w:szCs w:val="21"/>
+        </w:rPr>
+        <w:t>letters = [</w:t>
+      </w:r>
+      <w:r>
+        <w:rPr>
+          <w:rFonts w:ascii="Consolas" w:eastAsia="Times New Roman" w:hAnsi="Consolas" w:cs="Times New Roman"/>
+          <w:noProof/>
+          <w:color w:val="CE9178"/>
+          <w:sz w:val="21"/>
+          <w:szCs w:val="21"/>
+        </w:rPr>
+        <w:t>"a"</w:t>
+      </w:r>
+      <w:r>
+        <w:rPr>
+          <w:rFonts w:ascii="Consolas" w:eastAsia="Times New Roman" w:hAnsi="Consolas" w:cs="Times New Roman"/>
+          <w:noProof/>
+          <w:color w:val="D4D4D4"/>
+          <w:sz w:val="21"/>
+          <w:szCs w:val="21"/>
+        </w:rPr>
+        <w:t>,</w:t>
+      </w:r>
+      <w:r>
+        <w:rPr>
+          <w:rFonts w:ascii="Consolas" w:eastAsia="Times New Roman" w:hAnsi="Consolas" w:cs="Times New Roman"/>
+          <w:noProof/>
+          <w:color w:val="CE9178"/>
+          <w:sz w:val="21"/>
+          <w:szCs w:val="21"/>
+        </w:rPr>
+        <w:t>"b"</w:t>
+      </w:r>
+      <w:r>
+        <w:rPr>
+          <w:rFonts w:ascii="Consolas" w:eastAsia="Times New Roman" w:hAnsi="Consolas" w:cs="Times New Roman"/>
+          <w:noProof/>
+          <w:color w:val="D4D4D4"/>
+          <w:sz w:val="21"/>
+          <w:szCs w:val="21"/>
+        </w:rPr>
+        <w:t xml:space="preserve">, </w:t>
+      </w:r>
+      <w:r>
+        <w:rPr>
+          <w:rFonts w:ascii="Consolas" w:eastAsia="Times New Roman" w:hAnsi="Consolas" w:cs="Times New Roman"/>
+          <w:noProof/>
+          <w:color w:val="CE9178"/>
+          <w:sz w:val="21"/>
+          <w:szCs w:val="21"/>
+        </w:rPr>
+        <w:t>"c"</w:t>
+      </w:r>
+      <w:r>
+        <w:rPr>
+          <w:rFonts w:ascii="Consolas" w:eastAsia="Times New Roman" w:hAnsi="Consolas" w:cs="Times New Roman"/>
+          <w:noProof/>
+          <w:color w:val="D4D4D4"/>
+          <w:sz w:val="21"/>
+          <w:szCs w:val="21"/>
+        </w:rPr>
+        <w:t>]</w:t>
       </w:r>
     </w:p>
     <w:p>
       <w:pPr>
-        <w:rPr>
-          <w:sz w:val="20"/>
-          <w:szCs w:val="20"/>
-        </w:rPr>
-      </w:pPr>
+        <w:shd w:val="clear" w:color="auto" w:fill="1E1E1E"/>
+        <w:spacing w:line="285" w:lineRule="atLeast"/>
+        <w:rPr>
+          <w:rFonts w:ascii="Consolas" w:eastAsia="Times New Roman" w:hAnsi="Consolas" w:cs="Times New Roman"/>
+          <w:noProof/>
+          <w:color w:val="D4D4D4"/>
+          <w:sz w:val="21"/>
+          <w:szCs w:val="21"/>
+        </w:rPr>
+      </w:pPr>
+      <w:r>
+        <w:rPr>
+          <w:rFonts w:ascii="Consolas" w:eastAsia="Times New Roman" w:hAnsi="Consolas" w:cs="Times New Roman"/>
+          <w:noProof/>
+          <w:color w:val="D4D4D4"/>
+          <w:sz w:val="21"/>
+          <w:szCs w:val="21"/>
+        </w:rPr>
+        <w:t>permutations = [ (j, k, l)</w:t>
+      </w:r>
     </w:p>
     <w:p>
       <w:pPr>
-        <w:rPr>
-          <w:sz w:val="20"/>
-          <w:szCs w:val="20"/>
-        </w:rPr>
-      </w:pPr>
-      <w:r>
-        <w:rPr>
-          <w:sz w:val="20"/>
-          <w:szCs w:val="20"/>
-        </w:rPr>
-        <w:t xml:space="preserve">Now write </w:t>
-      </w:r>
-      <w:r>
-        <w:rPr>
-          <w:sz w:val="20"/>
-          <w:szCs w:val="20"/>
-        </w:rPr>
-        <w:t xml:space="preserve">a new piece of </w:t>
-      </w:r>
-      <w:r>
-        <w:rPr>
-          <w:sz w:val="20"/>
-          <w:szCs w:val="20"/>
-        </w:rPr>
-        <w:t xml:space="preserve">code to generate all </w:t>
-      </w:r>
-      <w:r>
-        <w:rPr>
-          <w:color w:val="0000FF"/>
-          <w:sz w:val="20"/>
-          <w:szCs w:val="20"/>
-        </w:rPr>
-        <w:t>permutations</w:t>
-      </w:r>
-      <w:r>
-        <w:rPr>
-          <w:sz w:val="20"/>
-          <w:szCs w:val="20"/>
-        </w:rPr>
-        <w:t xml:space="preserve"> of letters </w:t>
-      </w:r>
-      <w:r>
-        <w:rPr>
-          <w:sz w:val="20"/>
-          <w:szCs w:val="20"/>
-        </w:rPr>
-        <w:t>a, b</w:t>
-      </w:r>
-      <w:r>
-        <w:rPr>
-          <w:sz w:val="20"/>
-          <w:szCs w:val="20"/>
-        </w:rPr>
-        <w:t xml:space="preserve">, and </w:t>
-      </w:r>
-      <w:r>
-        <w:rPr>
-          <w:sz w:val="20"/>
-          <w:szCs w:val="20"/>
-        </w:rPr>
-        <w:t>c</w:t>
-      </w:r>
-      <w:r>
-        <w:rPr>
-          <w:sz w:val="20"/>
-          <w:szCs w:val="20"/>
-        </w:rPr>
-        <w:t>.</w:t>
+        <w:shd w:val="clear" w:color="auto" w:fill="1E1E1E"/>
+        <w:spacing w:line="285" w:lineRule="atLeast"/>
+        <w:rPr>
+          <w:rFonts w:ascii="Consolas" w:eastAsia="Times New Roman" w:hAnsi="Consolas" w:cs="Times New Roman"/>
+          <w:noProof/>
+          <w:color w:val="D4D4D4"/>
+          <w:sz w:val="21"/>
+          <w:szCs w:val="21"/>
+        </w:rPr>
+      </w:pPr>
+      <w:r>
+        <w:rPr>
+          <w:rFonts w:ascii="Consolas" w:eastAsia="Times New Roman" w:hAnsi="Consolas" w:cs="Times New Roman"/>
+          <w:noProof/>
+          <w:color w:val="D4D4D4"/>
+          <w:sz w:val="21"/>
+          <w:szCs w:val="21"/>
+        </w:rPr>
+        <w:t>    | j&lt;-letters, k&lt;-letters, l&lt;-letters, j/=k, j/=l, k/=l]</w:t>
+      </w:r>
+    </w:p>
+    <w:p>
+      <w:pPr>
+        <w:shd w:val="clear" w:color="auto" w:fill="1E1E1E"/>
+        <w:spacing w:line="285" w:lineRule="atLeast"/>
+        <w:rPr>
+          <w:rFonts w:ascii="Consolas" w:eastAsia="Times New Roman" w:hAnsi="Consolas" w:cs="Times New Roman"/>
+          <w:noProof/>
+          <w:color w:val="D4D4D4"/>
+          <w:sz w:val="21"/>
+          <w:szCs w:val="21"/>
+        </w:rPr>
+      </w:pPr>
+      <w:r>
+        <w:rPr>
+          <w:rFonts w:ascii="Consolas" w:eastAsia="Times New Roman" w:hAnsi="Consolas" w:cs="Times New Roman"/>
+          <w:noProof/>
+          <w:color w:val="D4D4D4"/>
+          <w:sz w:val="21"/>
+          <w:szCs w:val="21"/>
+        </w:rPr>
+        <w:t>main = print(permutations)</w:t>
       </w:r>
     </w:p>
     <w:p>
@@ -2941,6 +3316,7 @@
     <w:lsdException w:name="HTML Sample" w:semiHidden="1" w:unhideWhenUsed="1"/>
     <w:lsdException w:name="HTML Typewriter" w:semiHidden="1" w:unhideWhenUsed="1"/>
     <w:lsdException w:name="HTML Variable" w:semiHidden="1" w:unhideWhenUsed="1"/>
+    <w:lsdException w:name="Normal Table" w:semiHidden="1" w:unhideWhenUsed="1"/>
     <w:lsdException w:name="annotation subject" w:semiHidden="1" w:unhideWhenUsed="1"/>
     <w:lsdException w:name="No List" w:semiHidden="1" w:unhideWhenUsed="1"/>
     <w:lsdException w:name="Outline List 1" w:semiHidden="1" w:unhideWhenUsed="1"/>
@@ -2987,8 +3363,10 @@
     <w:lsdException w:name="Table Subtle 2" w:semiHidden="1" w:unhideWhenUsed="1"/>
     <w:lsdException w:name="Table Web 1" w:semiHidden="1" w:unhideWhenUsed="1"/>
     <w:lsdException w:name="Table Web 2" w:semiHidden="1" w:unhideWhenUsed="1"/>
+    <w:lsdException w:name="Table Web 3" w:semiHidden="1" w:unhideWhenUsed="1"/>
     <w:lsdException w:name="Balloon Text" w:semiHidden="1" w:unhideWhenUsed="1"/>
     <w:lsdException w:name="Table Grid" w:uiPriority="59"/>
+    <w:lsdException w:name="Table Theme" w:semiHidden="1" w:unhideWhenUsed="1"/>
     <w:lsdException w:name="Placeholder Text" w:semiHidden="1"/>
     <w:lsdException w:name="No Spacing" w:uiPriority="1" w:qFormat="1"/>
     <w:lsdException w:name="Light Shading" w:uiPriority="60"/>
@@ -3701,4 +4079,16 @@
   </a:objectDefaults>
   <a:extraClrSchemeLst/>
 </a:theme>
+</file>
+
+<file path=customXml/item1.xml><?xml version="1.0" encoding="utf-8"?>
+<b:Sources xmlns:b="http://schemas.openxmlformats.org/officeDocument/2006/bibliography" xmlns="http://schemas.openxmlformats.org/officeDocument/2006/bibliography" SelectedStyle="\APASixthEditionOfficeOnline.xsl" StyleName="APA" Version="6"/>
+</file>
+
+<file path=customXml/itemProps1.xml><?xml version="1.0" encoding="utf-8"?>
+<ds:datastoreItem xmlns:ds="http://schemas.openxmlformats.org/officeDocument/2006/customXml" ds:itemID="{89B7E093-9C0A-4FC6-8DDB-D3FA46C289B7}">
+  <ds:schemaRefs>
+    <ds:schemaRef ds:uri="http://schemas.openxmlformats.org/officeDocument/2006/bibliography"/>
+  </ds:schemaRefs>
+</ds:datastoreItem>
 </file>
</xml_diff>